<commit_message>
Tidying up the directory
</commit_message>
<xml_diff>
--- a/doc/语法规范自动检测.docx
+++ b/doc/语法规范自动检测.docx
@@ -299,7 +299,7 @@
         <w:ind w:firstLineChars="0"/>
         <w:outlineLvl w:val="1"/>
         <w:rPr>
-          <w:rFonts w:ascii="微软雅黑" w:eastAsia="微软雅黑" w:hAnsi="微软雅黑" w:cstheme="majorBidi" w:hint="eastAsia"/>
+          <w:rFonts w:ascii="微软雅黑" w:eastAsia="微软雅黑" w:hAnsi="微软雅黑" w:cstheme="majorBidi"/>
           <w:b/>
           <w:bCs/>
           <w:vanish/>
@@ -380,11 +380,6 @@
       </w:r>
     </w:p>
     <w:p>
-      <w:pPr>
-        <w:rPr>
-          <w:rFonts w:hint="eastAsia"/>
-        </w:rPr>
-      </w:pPr>
       <w:r>
         <w:rPr>
           <w:noProof/>
@@ -435,7 +430,7 @@
         </w:numPr>
         <w:spacing w:before="100" w:after="100" w:line="240" w:lineRule="auto"/>
         <w:rPr>
-          <w:rFonts w:ascii="微软雅黑" w:eastAsia="微软雅黑" w:hAnsi="微软雅黑" w:hint="eastAsia"/>
+          <w:rFonts w:ascii="微软雅黑" w:eastAsia="微软雅黑" w:hAnsi="微软雅黑"/>
           <w:sz w:val="24"/>
         </w:rPr>
       </w:pPr>
@@ -500,15 +495,15 @@
         </w:numPr>
         <w:spacing w:before="100" w:after="100" w:line="240" w:lineRule="auto"/>
         <w:rPr>
+          <w:rFonts w:ascii="微软雅黑" w:eastAsia="微软雅黑" w:hAnsi="微软雅黑"/>
+          <w:sz w:val="24"/>
+        </w:rPr>
+      </w:pPr>
+      <w:r>
+        <w:rPr>
           <w:rFonts w:ascii="微软雅黑" w:eastAsia="微软雅黑" w:hAnsi="微软雅黑" w:hint="eastAsia"/>
           <w:sz w:val="24"/>
         </w:rPr>
-      </w:pPr>
-      <w:r>
-        <w:rPr>
-          <w:rFonts w:ascii="微软雅黑" w:eastAsia="微软雅黑" w:hAnsi="微软雅黑" w:hint="eastAsia"/>
-          <w:sz w:val="24"/>
-        </w:rPr>
         <w:t>查看结果</w:t>
       </w:r>
     </w:p>
@@ -518,10 +513,10 @@
           <w:noProof/>
         </w:rPr>
         <w:drawing>
-          <wp:inline distT="0" distB="0" distL="0" distR="0" wp14:anchorId="4862FA6F" wp14:editId="6730FA29">
-            <wp:extent cx="5274310" cy="1740535"/>
+          <wp:inline distT="0" distB="0" distL="0" distR="0" wp14:anchorId="31670136" wp14:editId="7F2C09DB">
+            <wp:extent cx="5274310" cy="2515235"/>
             <wp:effectExtent l="0" t="0" r="2540" b="0"/>
-            <wp:docPr id="7" name="图片 7"/>
+            <wp:docPr id="8" name="图片 8"/>
             <wp:cNvGraphicFramePr>
               <a:graphicFrameLocks xmlns:a="http://schemas.openxmlformats.org/drawingml/2006/main" noChangeAspect="1"/>
             </wp:cNvGraphicFramePr>
@@ -541,7 +536,7 @@
                   <pic:spPr>
                     <a:xfrm>
                       <a:off x="0" y="0"/>
-                      <a:ext cx="5274310" cy="1740535"/>
+                      <a:ext cx="5274310" cy="2515235"/>
                     </a:xfrm>
                     <a:prstGeom prst="rect">
                       <a:avLst/>
@@ -556,13 +551,7 @@
       <w:bookmarkStart w:id="0" w:name="_GoBack"/>
       <w:bookmarkEnd w:id="0"/>
     </w:p>
-    <w:p>
-      <w:pPr>
-        <w:rPr>
-          <w:rFonts w:hint="eastAsia"/>
-        </w:rPr>
-      </w:pPr>
-    </w:p>
+    <w:p/>
     <w:sectPr>
       <w:pgSz w:w="11906" w:h="16838"/>
       <w:pgMar w:top="1440" w:right="1800" w:bottom="1440" w:left="1800" w:header="851" w:footer="992" w:gutter="0"/>

</xml_diff>